<commit_message>
The final dashboard was created in a new sheet of the file amazon_churn_dashboard.xlsx according to the previous design notes. // Se crea el dashboard final en una nueva hoja del archivo amazon_churn_dashboard.xlsx.
</commit_message>
<xml_diff>
--- a/4_Dashboard Design Notes.docx
+++ b/4_Dashboard Design Notes.docx
@@ -286,9 +286,7 @@
     </w:p>
     <w:tbl>
       <w:tblPr>
-        <w:tblW w:w="5480" w:type="dxa"/>
-        <w:tblInd w:w="1503" w:type="dxa"/>
-        <w:shd w:val="clear" w:color="auto" w:fill="F2F2F2" w:themeFill="background1" w:themeFillShade="F2"/>
+        <w:tblW w:w="5620" w:type="dxa"/>
         <w:tblCellMar>
           <w:left w:w="70" w:type="dxa"/>
           <w:right w:w="70" w:type="dxa"/>
@@ -296,7 +294,7 @@
         <w:tblLook w:val="04A0" w:firstRow="1" w:lastRow="0" w:firstColumn="1" w:lastColumn="0" w:noHBand="0" w:noVBand="1"/>
       </w:tblPr>
       <w:tblGrid>
-        <w:gridCol w:w="3200"/>
+        <w:gridCol w:w="3340"/>
         <w:gridCol w:w="2280"/>
       </w:tblGrid>
       <w:tr>
@@ -305,14 +303,14 @@
         </w:trPr>
         <w:tc>
           <w:tcPr>
-            <w:tcW w:w="3200" w:type="dxa"/>
+            <w:tcW w:w="3340" w:type="dxa"/>
             <w:tcBorders>
               <w:top w:val="single" w:sz="4" w:space="0" w:color="44B3E1"/>
               <w:left w:val="single" w:sz="4" w:space="0" w:color="44B3E1"/>
               <w:bottom w:val="single" w:sz="4" w:space="0" w:color="44B3E1"/>
               <w:right w:val="nil"/>
             </w:tcBorders>
-            <w:shd w:val="clear" w:color="auto" w:fill="F2F2F2" w:themeFill="background1" w:themeFillShade="F2"/>
+            <w:shd w:val="clear" w:color="156082" w:fill="156082"/>
             <w:noWrap/>
             <w:vAlign w:val="bottom"/>
             <w:hideMark/>
@@ -324,7 +322,7 @@
                 <w:rFonts w:ascii="Aptos Narrow" w:eastAsia="Times New Roman" w:hAnsi="Aptos Narrow" w:cs="Times New Roman"/>
                 <w:b/>
                 <w:bCs/>
-                <w:color w:val="000000" w:themeColor="text1"/>
+                <w:color w:val="FFFFFF"/>
                 <w:kern w:val="0"/>
                 <w:lang w:val="es-ES" w:eastAsia="es-ES"/>
                 <w14:ligatures w14:val="none"/>
@@ -335,7 +333,7 @@
                 <w:rFonts w:ascii="Aptos Narrow" w:eastAsia="Times New Roman" w:hAnsi="Aptos Narrow" w:cs="Times New Roman"/>
                 <w:b/>
                 <w:bCs/>
-                <w:color w:val="000000" w:themeColor="text1"/>
+                <w:color w:val="FFFFFF"/>
                 <w:kern w:val="0"/>
                 <w:lang w:val="es-ES" w:eastAsia="es-ES"/>
                 <w14:ligatures w14:val="none"/>
@@ -353,7 +351,7 @@
               <w:bottom w:val="single" w:sz="4" w:space="0" w:color="44B3E1"/>
               <w:right w:val="single" w:sz="4" w:space="0" w:color="44B3E1"/>
             </w:tcBorders>
-            <w:shd w:val="clear" w:color="auto" w:fill="F2F2F2" w:themeFill="background1" w:themeFillShade="F2"/>
+            <w:shd w:val="clear" w:color="156082" w:fill="156082"/>
             <w:noWrap/>
             <w:vAlign w:val="bottom"/>
             <w:hideMark/>
@@ -365,26 +363,24 @@
                 <w:rFonts w:ascii="Aptos Narrow" w:eastAsia="Times New Roman" w:hAnsi="Aptos Narrow" w:cs="Times New Roman"/>
                 <w:b/>
                 <w:bCs/>
-                <w:color w:val="000000" w:themeColor="text1"/>
+                <w:color w:val="FFFFFF"/>
                 <w:kern w:val="0"/>
                 <w:lang w:val="es-ES" w:eastAsia="es-ES"/>
                 <w14:ligatures w14:val="none"/>
               </w:rPr>
             </w:pPr>
-            <w:proofErr w:type="spellStart"/>
             <w:r>
               <w:rPr>
                 <w:rFonts w:ascii="Aptos Narrow" w:eastAsia="Times New Roman" w:hAnsi="Aptos Narrow" w:cs="Times New Roman"/>
                 <w:b/>
                 <w:bCs/>
-                <w:color w:val="000000" w:themeColor="text1"/>
+                <w:color w:val="FFFFFF"/>
                 <w:kern w:val="0"/>
                 <w:lang w:val="es-ES" w:eastAsia="es-ES"/>
                 <w14:ligatures w14:val="none"/>
               </w:rPr>
               <w:t>Value</w:t>
             </w:r>
-            <w:proofErr w:type="spellEnd"/>
           </w:p>
         </w:tc>
       </w:tr>
@@ -394,14 +390,14 @@
         </w:trPr>
         <w:tc>
           <w:tcPr>
-            <w:tcW w:w="3200" w:type="dxa"/>
+            <w:tcW w:w="3340" w:type="dxa"/>
             <w:tcBorders>
               <w:top w:val="single" w:sz="4" w:space="0" w:color="44B3E1"/>
               <w:left w:val="single" w:sz="4" w:space="0" w:color="44B3E1"/>
               <w:bottom w:val="single" w:sz="4" w:space="0" w:color="44B3E1"/>
               <w:right w:val="nil"/>
             </w:tcBorders>
-            <w:shd w:val="clear" w:color="auto" w:fill="F2F2F2" w:themeFill="background1" w:themeFillShade="F2"/>
+            <w:shd w:val="clear" w:color="C0E6F5" w:fill="C0E6F5"/>
             <w:noWrap/>
             <w:vAlign w:val="bottom"/>
             <w:hideMark/>
@@ -425,20 +421,8 @@
                 <w:lang w:val="es-ES" w:eastAsia="es-ES"/>
                 <w14:ligatures w14:val="none"/>
               </w:rPr>
-              <w:t xml:space="preserve">Total </w:t>
+              <w:t>Total Customers</w:t>
             </w:r>
-            <w:proofErr w:type="spellStart"/>
-            <w:r>
-              <w:rPr>
-                <w:rFonts w:ascii="Aptos Narrow" w:eastAsia="Times New Roman" w:hAnsi="Aptos Narrow" w:cs="Times New Roman"/>
-                <w:color w:val="000000"/>
-                <w:kern w:val="0"/>
-                <w:lang w:val="es-ES" w:eastAsia="es-ES"/>
-                <w14:ligatures w14:val="none"/>
-              </w:rPr>
-              <w:t>Customers</w:t>
-            </w:r>
-            <w:proofErr w:type="spellEnd"/>
           </w:p>
         </w:tc>
         <w:tc>
@@ -450,7 +434,7 @@
               <w:bottom w:val="single" w:sz="4" w:space="0" w:color="44B3E1"/>
               <w:right w:val="single" w:sz="4" w:space="0" w:color="44B3E1"/>
             </w:tcBorders>
-            <w:shd w:val="clear" w:color="auto" w:fill="F2F2F2" w:themeFill="background1" w:themeFillShade="F2"/>
+            <w:shd w:val="clear" w:color="C0E6F5" w:fill="C0E6F5"/>
             <w:noWrap/>
             <w:vAlign w:val="bottom"/>
             <w:hideMark/>
@@ -486,14 +470,14 @@
         </w:trPr>
         <w:tc>
           <w:tcPr>
-            <w:tcW w:w="3200" w:type="dxa"/>
+            <w:tcW w:w="3340" w:type="dxa"/>
             <w:tcBorders>
               <w:top w:val="single" w:sz="4" w:space="0" w:color="44B3E1"/>
               <w:left w:val="single" w:sz="4" w:space="0" w:color="44B3E1"/>
               <w:bottom w:val="single" w:sz="4" w:space="0" w:color="44B3E1"/>
               <w:right w:val="nil"/>
             </w:tcBorders>
-            <w:shd w:val="clear" w:color="auto" w:fill="F2F2F2" w:themeFill="background1" w:themeFillShade="F2"/>
+            <w:shd w:val="clear" w:color="auto" w:fill="auto"/>
             <w:noWrap/>
             <w:vAlign w:val="bottom"/>
             <w:hideMark/>
@@ -509,7 +493,6 @@
                 <w14:ligatures w14:val="none"/>
               </w:rPr>
             </w:pPr>
-            <w:proofErr w:type="spellStart"/>
             <w:r>
               <w:rPr>
                 <w:rFonts w:ascii="Aptos Narrow" w:eastAsia="Times New Roman" w:hAnsi="Aptos Narrow" w:cs="Times New Roman"/>
@@ -518,31 +501,8 @@
                 <w:lang w:val="es-ES" w:eastAsia="es-ES"/>
                 <w14:ligatures w14:val="none"/>
               </w:rPr>
-              <w:t>Churn</w:t>
+              <w:t>Churn Customers</w:t>
             </w:r>
-            <w:proofErr w:type="spellEnd"/>
-            <w:r>
-              <w:rPr>
-                <w:rFonts w:ascii="Aptos Narrow" w:eastAsia="Times New Roman" w:hAnsi="Aptos Narrow" w:cs="Times New Roman"/>
-                <w:color w:val="000000"/>
-                <w:kern w:val="0"/>
-                <w:lang w:val="es-ES" w:eastAsia="es-ES"/>
-                <w14:ligatures w14:val="none"/>
-              </w:rPr>
-              <w:t xml:space="preserve"> </w:t>
-            </w:r>
-            <w:proofErr w:type="spellStart"/>
-            <w:r>
-              <w:rPr>
-                <w:rFonts w:ascii="Aptos Narrow" w:eastAsia="Times New Roman" w:hAnsi="Aptos Narrow" w:cs="Times New Roman"/>
-                <w:color w:val="000000"/>
-                <w:kern w:val="0"/>
-                <w:lang w:val="es-ES" w:eastAsia="es-ES"/>
-                <w14:ligatures w14:val="none"/>
-              </w:rPr>
-              <w:t>Customers</w:t>
-            </w:r>
-            <w:proofErr w:type="spellEnd"/>
           </w:p>
         </w:tc>
         <w:tc>
@@ -554,7 +514,7 @@
               <w:bottom w:val="single" w:sz="4" w:space="0" w:color="44B3E1"/>
               <w:right w:val="single" w:sz="4" w:space="0" w:color="44B3E1"/>
             </w:tcBorders>
-            <w:shd w:val="clear" w:color="auto" w:fill="F2F2F2" w:themeFill="background1" w:themeFillShade="F2"/>
+            <w:shd w:val="clear" w:color="auto" w:fill="auto"/>
             <w:noWrap/>
             <w:vAlign w:val="bottom"/>
             <w:hideMark/>
@@ -590,14 +550,14 @@
         </w:trPr>
         <w:tc>
           <w:tcPr>
-            <w:tcW w:w="3200" w:type="dxa"/>
+            <w:tcW w:w="3340" w:type="dxa"/>
             <w:tcBorders>
               <w:top w:val="single" w:sz="4" w:space="0" w:color="44B3E1"/>
               <w:left w:val="single" w:sz="4" w:space="0" w:color="44B3E1"/>
               <w:bottom w:val="single" w:sz="4" w:space="0" w:color="44B3E1"/>
               <w:right w:val="nil"/>
             </w:tcBorders>
-            <w:shd w:val="clear" w:color="auto" w:fill="F2F2F2" w:themeFill="background1" w:themeFillShade="F2"/>
+            <w:shd w:val="clear" w:color="C0E6F5" w:fill="C0E6F5"/>
             <w:noWrap/>
             <w:vAlign w:val="bottom"/>
             <w:hideMark/>
@@ -613,7 +573,6 @@
                 <w14:ligatures w14:val="none"/>
               </w:rPr>
             </w:pPr>
-            <w:proofErr w:type="spellStart"/>
             <w:r>
               <w:rPr>
                 <w:rFonts w:ascii="Aptos Narrow" w:eastAsia="Times New Roman" w:hAnsi="Aptos Narrow" w:cs="Times New Roman"/>
@@ -622,31 +581,8 @@
                 <w:lang w:val="es-ES" w:eastAsia="es-ES"/>
                 <w14:ligatures w14:val="none"/>
               </w:rPr>
-              <w:t>Churn</w:t>
+              <w:t>Churn Rate</w:t>
             </w:r>
-            <w:proofErr w:type="spellEnd"/>
-            <w:r>
-              <w:rPr>
-                <w:rFonts w:ascii="Aptos Narrow" w:eastAsia="Times New Roman" w:hAnsi="Aptos Narrow" w:cs="Times New Roman"/>
-                <w:color w:val="000000"/>
-                <w:kern w:val="0"/>
-                <w:lang w:val="es-ES" w:eastAsia="es-ES"/>
-                <w14:ligatures w14:val="none"/>
-              </w:rPr>
-              <w:t xml:space="preserve"> </w:t>
-            </w:r>
-            <w:proofErr w:type="spellStart"/>
-            <w:r>
-              <w:rPr>
-                <w:rFonts w:ascii="Aptos Narrow" w:eastAsia="Times New Roman" w:hAnsi="Aptos Narrow" w:cs="Times New Roman"/>
-                <w:color w:val="000000"/>
-                <w:kern w:val="0"/>
-                <w:lang w:val="es-ES" w:eastAsia="es-ES"/>
-                <w14:ligatures w14:val="none"/>
-              </w:rPr>
-              <w:t>Rate</w:t>
-            </w:r>
-            <w:proofErr w:type="spellEnd"/>
           </w:p>
         </w:tc>
         <w:tc>
@@ -658,7 +594,7 @@
               <w:bottom w:val="single" w:sz="4" w:space="0" w:color="44B3E1"/>
               <w:right w:val="single" w:sz="4" w:space="0" w:color="44B3E1"/>
             </w:tcBorders>
-            <w:shd w:val="clear" w:color="auto" w:fill="F2F2F2" w:themeFill="background1" w:themeFillShade="F2"/>
+            <w:shd w:val="clear" w:color="C0E6F5" w:fill="C0E6F5"/>
             <w:noWrap/>
             <w:vAlign w:val="bottom"/>
             <w:hideMark/>
@@ -694,14 +630,14 @@
         </w:trPr>
         <w:tc>
           <w:tcPr>
-            <w:tcW w:w="3200" w:type="dxa"/>
+            <w:tcW w:w="3340" w:type="dxa"/>
             <w:tcBorders>
               <w:top w:val="single" w:sz="4" w:space="0" w:color="44B3E1"/>
               <w:left w:val="single" w:sz="4" w:space="0" w:color="44B3E1"/>
               <w:bottom w:val="single" w:sz="4" w:space="0" w:color="44B3E1"/>
               <w:right w:val="nil"/>
             </w:tcBorders>
-            <w:shd w:val="clear" w:color="auto" w:fill="F2F2F2" w:themeFill="background1" w:themeFillShade="F2"/>
+            <w:shd w:val="clear" w:color="auto" w:fill="auto"/>
             <w:noWrap/>
             <w:vAlign w:val="bottom"/>
             <w:hideMark/>
@@ -725,42 +661,8 @@
                 <w:lang w:val="es-ES" w:eastAsia="es-ES"/>
                 <w14:ligatures w14:val="none"/>
               </w:rPr>
-              <w:t xml:space="preserve">Total </w:t>
+              <w:t>Retention Rate</w:t>
             </w:r>
-            <w:proofErr w:type="spellStart"/>
-            <w:r>
-              <w:rPr>
-                <w:rFonts w:ascii="Aptos Narrow" w:eastAsia="Times New Roman" w:hAnsi="Aptos Narrow" w:cs="Times New Roman"/>
-                <w:color w:val="000000"/>
-                <w:kern w:val="0"/>
-                <w:lang w:val="es-ES" w:eastAsia="es-ES"/>
-                <w14:ligatures w14:val="none"/>
-              </w:rPr>
-              <w:t>Monthly</w:t>
-            </w:r>
-            <w:proofErr w:type="spellEnd"/>
-            <w:r>
-              <w:rPr>
-                <w:rFonts w:ascii="Aptos Narrow" w:eastAsia="Times New Roman" w:hAnsi="Aptos Narrow" w:cs="Times New Roman"/>
-                <w:color w:val="000000"/>
-                <w:kern w:val="0"/>
-                <w:lang w:val="es-ES" w:eastAsia="es-ES"/>
-                <w14:ligatures w14:val="none"/>
-              </w:rPr>
-              <w:t xml:space="preserve"> </w:t>
-            </w:r>
-            <w:proofErr w:type="spellStart"/>
-            <w:r>
-              <w:rPr>
-                <w:rFonts w:ascii="Aptos Narrow" w:eastAsia="Times New Roman" w:hAnsi="Aptos Narrow" w:cs="Times New Roman"/>
-                <w:color w:val="000000"/>
-                <w:kern w:val="0"/>
-                <w:lang w:val="es-ES" w:eastAsia="es-ES"/>
-                <w14:ligatures w14:val="none"/>
-              </w:rPr>
-              <w:t>Charges</w:t>
-            </w:r>
-            <w:proofErr w:type="spellEnd"/>
           </w:p>
         </w:tc>
         <w:tc>
@@ -772,7 +674,88 @@
               <w:bottom w:val="single" w:sz="4" w:space="0" w:color="44B3E1"/>
               <w:right w:val="single" w:sz="4" w:space="0" w:color="44B3E1"/>
             </w:tcBorders>
-            <w:shd w:val="clear" w:color="auto" w:fill="F2F2F2" w:themeFill="background1" w:themeFillShade="F2"/>
+            <w:shd w:val="clear" w:color="auto" w:fill="auto"/>
+            <w:noWrap/>
+            <w:vAlign w:val="bottom"/>
+            <w:hideMark/>
+          </w:tcPr>
+          <w:p>
+            <w:pPr>
+              <w:spacing w:after="0" w:line="240" w:lineRule="auto"/>
+              <w:jc w:val="right"/>
+              <w:rPr>
+                <w:rFonts w:ascii="Aptos Narrow" w:eastAsia="Times New Roman" w:hAnsi="Aptos Narrow" w:cs="Times New Roman"/>
+                <w:color w:val="000000"/>
+                <w:kern w:val="0"/>
+                <w:lang w:val="es-ES" w:eastAsia="es-ES"/>
+                <w14:ligatures w14:val="none"/>
+              </w:rPr>
+            </w:pPr>
+            <w:r>
+              <w:rPr>
+                <w:rFonts w:ascii="Aptos Narrow" w:eastAsia="Times New Roman" w:hAnsi="Aptos Narrow" w:cs="Times New Roman"/>
+                <w:color w:val="000000"/>
+                <w:kern w:val="0"/>
+                <w:lang w:val="es-ES" w:eastAsia="es-ES"/>
+                <w14:ligatures w14:val="none"/>
+              </w:rPr>
+              <w:t>73%</w:t>
+            </w:r>
+          </w:p>
+        </w:tc>
+      </w:tr>
+      <w:tr>
+        <w:trPr>
+          <w:trHeight w:val="312"/>
+        </w:trPr>
+        <w:tc>
+          <w:tcPr>
+            <w:tcW w:w="3340" w:type="dxa"/>
+            <w:tcBorders>
+              <w:top w:val="single" w:sz="4" w:space="0" w:color="44B3E1"/>
+              <w:left w:val="single" w:sz="4" w:space="0" w:color="44B3E1"/>
+              <w:bottom w:val="single" w:sz="4" w:space="0" w:color="44B3E1"/>
+              <w:right w:val="nil"/>
+            </w:tcBorders>
+            <w:shd w:val="clear" w:color="C0E6F5" w:fill="C0E6F5"/>
+            <w:noWrap/>
+            <w:vAlign w:val="bottom"/>
+            <w:hideMark/>
+          </w:tcPr>
+          <w:p>
+            <w:pPr>
+              <w:spacing w:after="0" w:line="240" w:lineRule="auto"/>
+              <w:rPr>
+                <w:rFonts w:ascii="Aptos Narrow" w:eastAsia="Times New Roman" w:hAnsi="Aptos Narrow" w:cs="Times New Roman"/>
+                <w:color w:val="000000"/>
+                <w:kern w:val="0"/>
+                <w:lang w:val="es-ES" w:eastAsia="es-ES"/>
+                <w14:ligatures w14:val="none"/>
+              </w:rPr>
+            </w:pPr>
+            <w:r>
+              <w:rPr>
+                <w:rFonts w:ascii="Aptos Narrow" w:eastAsia="Times New Roman" w:hAnsi="Aptos Narrow" w:cs="Times New Roman"/>
+                <w:color w:val="000000"/>
+                <w:kern w:val="0"/>
+                <w:lang w:val="es-ES" w:eastAsia="es-ES"/>
+                <w14:ligatures w14:val="none"/>
+              </w:rPr>
+              <w:lastRenderedPageBreak/>
+              <w:t>Total Monthly Charges</w:t>
+            </w:r>
+          </w:p>
+        </w:tc>
+        <w:tc>
+          <w:tcPr>
+            <w:tcW w:w="2280" w:type="dxa"/>
+            <w:tcBorders>
+              <w:top w:val="single" w:sz="4" w:space="0" w:color="44B3E1"/>
+              <w:left w:val="nil"/>
+              <w:bottom w:val="single" w:sz="4" w:space="0" w:color="44B3E1"/>
+              <w:right w:val="single" w:sz="4" w:space="0" w:color="44B3E1"/>
+            </w:tcBorders>
+            <w:shd w:val="clear" w:color="C0E6F5" w:fill="C0E6F5"/>
             <w:noWrap/>
             <w:vAlign w:val="bottom"/>
             <w:hideMark/>
@@ -807,14 +790,14 @@
         </w:trPr>
         <w:tc>
           <w:tcPr>
-            <w:tcW w:w="3200" w:type="dxa"/>
+            <w:tcW w:w="3340" w:type="dxa"/>
             <w:tcBorders>
               <w:top w:val="single" w:sz="4" w:space="0" w:color="44B3E1"/>
               <w:left w:val="single" w:sz="4" w:space="0" w:color="44B3E1"/>
               <w:bottom w:val="single" w:sz="4" w:space="0" w:color="44B3E1"/>
               <w:right w:val="nil"/>
             </w:tcBorders>
-            <w:shd w:val="clear" w:color="auto" w:fill="F2F2F2" w:themeFill="background1" w:themeFillShade="F2"/>
+            <w:shd w:val="clear" w:color="auto" w:fill="auto"/>
             <w:noWrap/>
             <w:vAlign w:val="bottom"/>
             <w:hideMark/>
@@ -830,7 +813,6 @@
                 <w14:ligatures w14:val="none"/>
               </w:rPr>
             </w:pPr>
-            <w:proofErr w:type="spellStart"/>
             <w:r>
               <w:rPr>
                 <w:rFonts w:ascii="Aptos Narrow" w:eastAsia="Times New Roman" w:hAnsi="Aptos Narrow" w:cs="Times New Roman"/>
@@ -839,54 +821,8 @@
                 <w:lang w:val="es-ES" w:eastAsia="es-ES"/>
                 <w14:ligatures w14:val="none"/>
               </w:rPr>
-              <w:lastRenderedPageBreak/>
-              <w:t>Average</w:t>
+              <w:t>Average Monthly Charges</w:t>
             </w:r>
-            <w:proofErr w:type="spellEnd"/>
-            <w:r>
-              <w:rPr>
-                <w:rFonts w:ascii="Aptos Narrow" w:eastAsia="Times New Roman" w:hAnsi="Aptos Narrow" w:cs="Times New Roman"/>
-                <w:color w:val="000000"/>
-                <w:kern w:val="0"/>
-                <w:lang w:val="es-ES" w:eastAsia="es-ES"/>
-                <w14:ligatures w14:val="none"/>
-              </w:rPr>
-              <w:t xml:space="preserve"> </w:t>
-            </w:r>
-            <w:proofErr w:type="spellStart"/>
-            <w:r>
-              <w:rPr>
-                <w:rFonts w:ascii="Aptos Narrow" w:eastAsia="Times New Roman" w:hAnsi="Aptos Narrow" w:cs="Times New Roman"/>
-                <w:color w:val="000000"/>
-                <w:kern w:val="0"/>
-                <w:lang w:val="es-ES" w:eastAsia="es-ES"/>
-                <w14:ligatures w14:val="none"/>
-              </w:rPr>
-              <w:t>Monthly</w:t>
-            </w:r>
-            <w:proofErr w:type="spellEnd"/>
-            <w:r>
-              <w:rPr>
-                <w:rFonts w:ascii="Aptos Narrow" w:eastAsia="Times New Roman" w:hAnsi="Aptos Narrow" w:cs="Times New Roman"/>
-                <w:color w:val="000000"/>
-                <w:kern w:val="0"/>
-                <w:lang w:val="es-ES" w:eastAsia="es-ES"/>
-                <w14:ligatures w14:val="none"/>
-              </w:rPr>
-              <w:t xml:space="preserve"> </w:t>
-            </w:r>
-            <w:proofErr w:type="spellStart"/>
-            <w:r>
-              <w:rPr>
-                <w:rFonts w:ascii="Aptos Narrow" w:eastAsia="Times New Roman" w:hAnsi="Aptos Narrow" w:cs="Times New Roman"/>
-                <w:color w:val="000000"/>
-                <w:kern w:val="0"/>
-                <w:lang w:val="es-ES" w:eastAsia="es-ES"/>
-                <w14:ligatures w14:val="none"/>
-              </w:rPr>
-              <w:t>Charges</w:t>
-            </w:r>
-            <w:proofErr w:type="spellEnd"/>
           </w:p>
         </w:tc>
         <w:tc>
@@ -898,7 +834,7 @@
               <w:bottom w:val="single" w:sz="4" w:space="0" w:color="44B3E1"/>
               <w:right w:val="single" w:sz="4" w:space="0" w:color="44B3E1"/>
             </w:tcBorders>
-            <w:shd w:val="clear" w:color="auto" w:fill="F2F2F2" w:themeFill="background1" w:themeFillShade="F2"/>
+            <w:shd w:val="clear" w:color="auto" w:fill="auto"/>
             <w:noWrap/>
             <w:vAlign w:val="bottom"/>
             <w:hideMark/>
@@ -933,14 +869,14 @@
         </w:trPr>
         <w:tc>
           <w:tcPr>
-            <w:tcW w:w="3200" w:type="dxa"/>
+            <w:tcW w:w="3340" w:type="dxa"/>
             <w:tcBorders>
               <w:top w:val="single" w:sz="4" w:space="0" w:color="44B3E1"/>
               <w:left w:val="single" w:sz="4" w:space="0" w:color="44B3E1"/>
               <w:bottom w:val="single" w:sz="4" w:space="0" w:color="44B3E1"/>
               <w:right w:val="nil"/>
             </w:tcBorders>
-            <w:shd w:val="clear" w:color="auto" w:fill="F2F2F2" w:themeFill="background1" w:themeFillShade="F2"/>
+            <w:shd w:val="clear" w:color="C0E6F5" w:fill="C0E6F5"/>
             <w:noWrap/>
             <w:vAlign w:val="bottom"/>
             <w:hideMark/>
@@ -964,64 +900,8 @@
                 <w:lang w:val="es-ES" w:eastAsia="es-ES"/>
                 <w14:ligatures w14:val="none"/>
               </w:rPr>
-              <w:t xml:space="preserve">Total </w:t>
+              <w:t>Total Monthly Charges Churn</w:t>
             </w:r>
-            <w:proofErr w:type="spellStart"/>
-            <w:r>
-              <w:rPr>
-                <w:rFonts w:ascii="Aptos Narrow" w:eastAsia="Times New Roman" w:hAnsi="Aptos Narrow" w:cs="Times New Roman"/>
-                <w:color w:val="000000"/>
-                <w:kern w:val="0"/>
-                <w:lang w:val="es-ES" w:eastAsia="es-ES"/>
-                <w14:ligatures w14:val="none"/>
-              </w:rPr>
-              <w:t>Monthly</w:t>
-            </w:r>
-            <w:proofErr w:type="spellEnd"/>
-            <w:r>
-              <w:rPr>
-                <w:rFonts w:ascii="Aptos Narrow" w:eastAsia="Times New Roman" w:hAnsi="Aptos Narrow" w:cs="Times New Roman"/>
-                <w:color w:val="000000"/>
-                <w:kern w:val="0"/>
-                <w:lang w:val="es-ES" w:eastAsia="es-ES"/>
-                <w14:ligatures w14:val="none"/>
-              </w:rPr>
-              <w:t xml:space="preserve"> </w:t>
-            </w:r>
-            <w:proofErr w:type="spellStart"/>
-            <w:r>
-              <w:rPr>
-                <w:rFonts w:ascii="Aptos Narrow" w:eastAsia="Times New Roman" w:hAnsi="Aptos Narrow" w:cs="Times New Roman"/>
-                <w:color w:val="000000"/>
-                <w:kern w:val="0"/>
-                <w:lang w:val="es-ES" w:eastAsia="es-ES"/>
-                <w14:ligatures w14:val="none"/>
-              </w:rPr>
-              <w:t>Charges</w:t>
-            </w:r>
-            <w:proofErr w:type="spellEnd"/>
-            <w:r>
-              <w:rPr>
-                <w:rFonts w:ascii="Aptos Narrow" w:eastAsia="Times New Roman" w:hAnsi="Aptos Narrow" w:cs="Times New Roman"/>
-                <w:color w:val="000000"/>
-                <w:kern w:val="0"/>
-                <w:lang w:val="es-ES" w:eastAsia="es-ES"/>
-                <w14:ligatures w14:val="none"/>
-              </w:rPr>
-              <w:t xml:space="preserve"> </w:t>
-            </w:r>
-            <w:proofErr w:type="spellStart"/>
-            <w:r>
-              <w:rPr>
-                <w:rFonts w:ascii="Aptos Narrow" w:eastAsia="Times New Roman" w:hAnsi="Aptos Narrow" w:cs="Times New Roman"/>
-                <w:color w:val="000000"/>
-                <w:kern w:val="0"/>
-                <w:lang w:val="es-ES" w:eastAsia="es-ES"/>
-                <w14:ligatures w14:val="none"/>
-              </w:rPr>
-              <w:t>Churn</w:t>
-            </w:r>
-            <w:proofErr w:type="spellEnd"/>
           </w:p>
         </w:tc>
         <w:tc>
@@ -1033,7 +913,7 @@
               <w:bottom w:val="single" w:sz="4" w:space="0" w:color="44B3E1"/>
               <w:right w:val="single" w:sz="4" w:space="0" w:color="44B3E1"/>
             </w:tcBorders>
-            <w:shd w:val="clear" w:color="auto" w:fill="F2F2F2" w:themeFill="background1" w:themeFillShade="F2"/>
+            <w:shd w:val="clear" w:color="C0E6F5" w:fill="C0E6F5"/>
             <w:noWrap/>
             <w:vAlign w:val="bottom"/>
             <w:hideMark/>
@@ -1068,14 +948,14 @@
         </w:trPr>
         <w:tc>
           <w:tcPr>
-            <w:tcW w:w="3200" w:type="dxa"/>
+            <w:tcW w:w="3340" w:type="dxa"/>
             <w:tcBorders>
               <w:top w:val="single" w:sz="4" w:space="0" w:color="44B3E1"/>
               <w:left w:val="single" w:sz="4" w:space="0" w:color="44B3E1"/>
               <w:bottom w:val="single" w:sz="4" w:space="0" w:color="44B3E1"/>
               <w:right w:val="nil"/>
             </w:tcBorders>
-            <w:shd w:val="clear" w:color="auto" w:fill="F2F2F2" w:themeFill="background1" w:themeFillShade="F2"/>
+            <w:shd w:val="clear" w:color="auto" w:fill="auto"/>
             <w:noWrap/>
             <w:vAlign w:val="bottom"/>
             <w:hideMark/>
@@ -1091,7 +971,6 @@
                 <w14:ligatures w14:val="none"/>
               </w:rPr>
             </w:pPr>
-            <w:proofErr w:type="spellStart"/>
             <w:r>
               <w:rPr>
                 <w:rFonts w:ascii="Aptos Narrow" w:eastAsia="Times New Roman" w:hAnsi="Aptos Narrow" w:cs="Times New Roman"/>
@@ -1100,75 +979,8 @@
                 <w:lang w:val="es-ES" w:eastAsia="es-ES"/>
                 <w14:ligatures w14:val="none"/>
               </w:rPr>
-              <w:t>Average</w:t>
+              <w:t>Average Monthly Charges Churn</w:t>
             </w:r>
-            <w:proofErr w:type="spellEnd"/>
-            <w:r>
-              <w:rPr>
-                <w:rFonts w:ascii="Aptos Narrow" w:eastAsia="Times New Roman" w:hAnsi="Aptos Narrow" w:cs="Times New Roman"/>
-                <w:color w:val="000000"/>
-                <w:kern w:val="0"/>
-                <w:lang w:val="es-ES" w:eastAsia="es-ES"/>
-                <w14:ligatures w14:val="none"/>
-              </w:rPr>
-              <w:t xml:space="preserve"> </w:t>
-            </w:r>
-            <w:proofErr w:type="spellStart"/>
-            <w:r>
-              <w:rPr>
-                <w:rFonts w:ascii="Aptos Narrow" w:eastAsia="Times New Roman" w:hAnsi="Aptos Narrow" w:cs="Times New Roman"/>
-                <w:color w:val="000000"/>
-                <w:kern w:val="0"/>
-                <w:lang w:val="es-ES" w:eastAsia="es-ES"/>
-                <w14:ligatures w14:val="none"/>
-              </w:rPr>
-              <w:t>Monthly</w:t>
-            </w:r>
-            <w:proofErr w:type="spellEnd"/>
-            <w:r>
-              <w:rPr>
-                <w:rFonts w:ascii="Aptos Narrow" w:eastAsia="Times New Roman" w:hAnsi="Aptos Narrow" w:cs="Times New Roman"/>
-                <w:color w:val="000000"/>
-                <w:kern w:val="0"/>
-                <w:lang w:val="es-ES" w:eastAsia="es-ES"/>
-                <w14:ligatures w14:val="none"/>
-              </w:rPr>
-              <w:t xml:space="preserve"> </w:t>
-            </w:r>
-            <w:proofErr w:type="spellStart"/>
-            <w:r>
-              <w:rPr>
-                <w:rFonts w:ascii="Aptos Narrow" w:eastAsia="Times New Roman" w:hAnsi="Aptos Narrow" w:cs="Times New Roman"/>
-                <w:color w:val="000000"/>
-                <w:kern w:val="0"/>
-                <w:lang w:val="es-ES" w:eastAsia="es-ES"/>
-                <w14:ligatures w14:val="none"/>
-              </w:rPr>
-              <w:t>Charges</w:t>
-            </w:r>
-            <w:proofErr w:type="spellEnd"/>
-            <w:r>
-              <w:rPr>
-                <w:rFonts w:ascii="Aptos Narrow" w:eastAsia="Times New Roman" w:hAnsi="Aptos Narrow" w:cs="Times New Roman"/>
-                <w:color w:val="000000"/>
-                <w:kern w:val="0"/>
-                <w:lang w:val="es-ES" w:eastAsia="es-ES"/>
-                <w14:ligatures w14:val="none"/>
-              </w:rPr>
-              <w:t xml:space="preserve"> </w:t>
-            </w:r>
-            <w:proofErr w:type="spellStart"/>
-            <w:r>
-              <w:rPr>
-                <w:rFonts w:ascii="Aptos Narrow" w:eastAsia="Times New Roman" w:hAnsi="Aptos Narrow" w:cs="Times New Roman"/>
-                <w:color w:val="000000"/>
-                <w:kern w:val="0"/>
-                <w:lang w:val="es-ES" w:eastAsia="es-ES"/>
-                <w14:ligatures w14:val="none"/>
-              </w:rPr>
-              <w:t>Churn</w:t>
-            </w:r>
-            <w:proofErr w:type="spellEnd"/>
           </w:p>
         </w:tc>
         <w:tc>
@@ -1180,7 +992,7 @@
               <w:bottom w:val="single" w:sz="4" w:space="0" w:color="44B3E1"/>
               <w:right w:val="single" w:sz="4" w:space="0" w:color="44B3E1"/>
             </w:tcBorders>
-            <w:shd w:val="clear" w:color="auto" w:fill="F2F2F2" w:themeFill="background1" w:themeFillShade="F2"/>
+            <w:shd w:val="clear" w:color="auto" w:fill="auto"/>
             <w:noWrap/>
             <w:vAlign w:val="bottom"/>
             <w:hideMark/>
@@ -1209,6 +1021,164 @@
           </w:p>
         </w:tc>
       </w:tr>
+      <w:tr>
+        <w:trPr>
+          <w:trHeight w:val="312"/>
+        </w:trPr>
+        <w:tc>
+          <w:tcPr>
+            <w:tcW w:w="3340" w:type="dxa"/>
+            <w:tcBorders>
+              <w:top w:val="single" w:sz="4" w:space="0" w:color="44B3E1"/>
+              <w:left w:val="single" w:sz="4" w:space="0" w:color="44B3E1"/>
+              <w:bottom w:val="single" w:sz="4" w:space="0" w:color="44B3E1"/>
+              <w:right w:val="nil"/>
+            </w:tcBorders>
+            <w:shd w:val="clear" w:color="C0E6F5" w:fill="C0E6F5"/>
+            <w:noWrap/>
+            <w:vAlign w:val="bottom"/>
+            <w:hideMark/>
+          </w:tcPr>
+          <w:p>
+            <w:pPr>
+              <w:spacing w:after="0" w:line="240" w:lineRule="auto"/>
+              <w:rPr>
+                <w:rFonts w:ascii="Aptos Narrow" w:eastAsia="Times New Roman" w:hAnsi="Aptos Narrow" w:cs="Times New Roman"/>
+                <w:color w:val="000000"/>
+                <w:kern w:val="0"/>
+                <w:lang w:val="es-ES" w:eastAsia="es-ES"/>
+                <w14:ligatures w14:val="none"/>
+              </w:rPr>
+            </w:pPr>
+            <w:r>
+              <w:rPr>
+                <w:rFonts w:ascii="Aptos Narrow" w:eastAsia="Times New Roman" w:hAnsi="Aptos Narrow" w:cs="Times New Roman"/>
+                <w:color w:val="000000"/>
+                <w:kern w:val="0"/>
+                <w:lang w:val="es-ES" w:eastAsia="es-ES"/>
+                <w14:ligatures w14:val="none"/>
+              </w:rPr>
+              <w:t>Total Monthly Charges Retained</w:t>
+            </w:r>
+          </w:p>
+        </w:tc>
+        <w:tc>
+          <w:tcPr>
+            <w:tcW w:w="2280" w:type="dxa"/>
+            <w:tcBorders>
+              <w:top w:val="single" w:sz="4" w:space="0" w:color="44B3E1"/>
+              <w:left w:val="nil"/>
+              <w:bottom w:val="single" w:sz="4" w:space="0" w:color="44B3E1"/>
+              <w:right w:val="single" w:sz="4" w:space="0" w:color="44B3E1"/>
+            </w:tcBorders>
+            <w:shd w:val="clear" w:color="C0E6F5" w:fill="C0E6F5"/>
+            <w:noWrap/>
+            <w:vAlign w:val="bottom"/>
+            <w:hideMark/>
+          </w:tcPr>
+          <w:p>
+            <w:pPr>
+              <w:spacing w:after="0" w:line="240" w:lineRule="auto"/>
+              <w:rPr>
+                <w:rFonts w:ascii="Aptos Narrow" w:eastAsia="Times New Roman" w:hAnsi="Aptos Narrow" w:cs="Times New Roman"/>
+                <w:color w:val="000000"/>
+                <w:kern w:val="0"/>
+                <w:lang w:val="es-ES" w:eastAsia="es-ES"/>
+                <w14:ligatures w14:val="none"/>
+              </w:rPr>
+            </w:pPr>
+            <w:r>
+              <w:rPr>
+                <w:rFonts w:ascii="Aptos Narrow" w:eastAsia="Times New Roman" w:hAnsi="Aptos Narrow" w:cs="Times New Roman"/>
+                <w:color w:val="000000"/>
+                <w:kern w:val="0"/>
+                <w:lang w:val="es-ES" w:eastAsia="es-ES"/>
+                <w14:ligatures w14:val="none"/>
+              </w:rPr>
+              <w:t xml:space="preserve"> $                  144.499,00 </w:t>
+            </w:r>
+          </w:p>
+        </w:tc>
+      </w:tr>
+      <w:tr>
+        <w:trPr>
+          <w:trHeight w:val="312"/>
+        </w:trPr>
+        <w:tc>
+          <w:tcPr>
+            <w:tcW w:w="3340" w:type="dxa"/>
+            <w:tcBorders>
+              <w:top w:val="single" w:sz="4" w:space="0" w:color="44B3E1"/>
+              <w:left w:val="single" w:sz="4" w:space="0" w:color="44B3E1"/>
+              <w:bottom w:val="single" w:sz="4" w:space="0" w:color="44B3E1"/>
+              <w:right w:val="nil"/>
+            </w:tcBorders>
+            <w:shd w:val="clear" w:color="auto" w:fill="auto"/>
+            <w:noWrap/>
+            <w:vAlign w:val="bottom"/>
+            <w:hideMark/>
+          </w:tcPr>
+          <w:p>
+            <w:pPr>
+              <w:spacing w:after="0" w:line="240" w:lineRule="auto"/>
+              <w:rPr>
+                <w:rFonts w:ascii="Aptos Narrow" w:eastAsia="Times New Roman" w:hAnsi="Aptos Narrow" w:cs="Times New Roman"/>
+                <w:color w:val="000000"/>
+                <w:kern w:val="0"/>
+                <w:lang w:val="es-ES" w:eastAsia="es-ES"/>
+                <w14:ligatures w14:val="none"/>
+              </w:rPr>
+            </w:pPr>
+            <w:r>
+              <w:rPr>
+                <w:rFonts w:ascii="Aptos Narrow" w:eastAsia="Times New Roman" w:hAnsi="Aptos Narrow" w:cs="Times New Roman"/>
+                <w:color w:val="000000"/>
+                <w:kern w:val="0"/>
+                <w:lang w:val="es-ES" w:eastAsia="es-ES"/>
+                <w14:ligatures w14:val="none"/>
+              </w:rPr>
+              <w:t>Average Monthly Charges Retained</w:t>
+            </w:r>
+          </w:p>
+        </w:tc>
+        <w:tc>
+          <w:tcPr>
+            <w:tcW w:w="2280" w:type="dxa"/>
+            <w:tcBorders>
+              <w:top w:val="single" w:sz="4" w:space="0" w:color="44B3E1"/>
+              <w:left w:val="nil"/>
+              <w:bottom w:val="single" w:sz="4" w:space="0" w:color="44B3E1"/>
+              <w:right w:val="single" w:sz="4" w:space="0" w:color="44B3E1"/>
+            </w:tcBorders>
+            <w:shd w:val="clear" w:color="auto" w:fill="auto"/>
+            <w:noWrap/>
+            <w:vAlign w:val="bottom"/>
+            <w:hideMark/>
+          </w:tcPr>
+          <w:p>
+            <w:pPr>
+              <w:spacing w:after="0" w:line="240" w:lineRule="auto"/>
+              <w:rPr>
+                <w:rFonts w:ascii="Aptos Narrow" w:eastAsia="Times New Roman" w:hAnsi="Aptos Narrow" w:cs="Times New Roman"/>
+                <w:color w:val="000000"/>
+                <w:kern w:val="0"/>
+                <w:lang w:val="es-ES" w:eastAsia="es-ES"/>
+                <w14:ligatures w14:val="none"/>
+              </w:rPr>
+            </w:pPr>
+            <w:r>
+              <w:rPr>
+                <w:rFonts w:ascii="Aptos Narrow" w:eastAsia="Times New Roman" w:hAnsi="Aptos Narrow" w:cs="Times New Roman"/>
+                <w:color w:val="000000"/>
+                <w:kern w:val="0"/>
+                <w:lang w:val="es-ES" w:eastAsia="es-ES"/>
+                <w14:ligatures w14:val="none"/>
+              </w:rPr>
+              <w:t xml:space="preserve"> $                              29,78 </w:t>
+            </w:r>
+          </w:p>
+        </w:tc>
+      </w:tr>
     </w:tbl>
     <w:p>
       <w:pPr>
@@ -1473,48 +1443,43 @@
     </w:p>
     <w:p>
       <w:pPr>
-        <w:jc w:val="both"/>
-      </w:pPr>
-      <w:r>
-        <w:t xml:space="preserve">The dashboard needed to be </w:t>
-      </w:r>
-      <w:r>
-        <w:t>simple and focused on the question to be solved: What are the principal causes of churn within Amazon Prime Video subscribers and which could be the possible solutions?</w:t>
-      </w:r>
-    </w:p>
-    <w:p>
-      <w:pPr>
-        <w:jc w:val="both"/>
-      </w:pPr>
-      <w:r>
-        <w:t>In order to achieve that objective, we came up with the following design:</w:t>
-      </w:r>
-    </w:p>
-    <w:p>
-      <w:pPr>
         <w:pStyle w:val="Prrafodelista"/>
         <w:numPr>
           <w:ilvl w:val="0"/>
           <w:numId w:val="2"/>
         </w:numPr>
         <w:jc w:val="both"/>
-      </w:pPr>
-      <w:r>
         <w:rPr>
           <w:b/>
           <w:bCs/>
         </w:rPr>
-        <w:t>A first set of 4 KPI</w:t>
-      </w:r>
-      <w:r>
-        <w:t>: Total Customers, Churn Rate, Average Monthly Charges and Average Monthly Charges of Churn Customers.</w:t>
-      </w:r>
-    </w:p>
-    <w:p>
-      <w:pPr>
-        <w:pStyle w:val="Prrafodelista"/>
-        <w:jc w:val="both"/>
-      </w:pPr>
+      </w:pPr>
+      <w:r>
+        <w:rPr>
+          <w:b/>
+          <w:bCs/>
+        </w:rPr>
+        <w:t>Account Length</w:t>
+      </w:r>
+    </w:p>
+    <w:p>
+      <w:pPr>
+        <w:jc w:val="both"/>
+      </w:pPr>
+      <w:r>
+        <w:t xml:space="preserve">The dashboard needed to be </w:t>
+      </w:r>
+      <w:r>
+        <w:t>simple and focused on the question to be solved: What are the principal causes of churn within Amazon Prime Video subscribers and which could be the possible solutions?</w:t>
+      </w:r>
+    </w:p>
+    <w:p>
+      <w:pPr>
+        <w:jc w:val="both"/>
+      </w:pPr>
+      <w:r>
+        <w:t>In order to achieve that objective, we came up with the following design:</w:t>
+      </w:r>
     </w:p>
     <w:p>
       <w:pPr>
@@ -1530,7 +1495,59 @@
           <w:b/>
           <w:bCs/>
         </w:rPr>
-        <w:t>5 plots</w:t>
+        <w:t>A first set of KPI</w:t>
+      </w:r>
+      <w:r>
+        <w:rPr>
+          <w:b/>
+          <w:bCs/>
+        </w:rPr>
+        <w:t>s</w:t>
+      </w:r>
+      <w:r>
+        <w:t>: Total Customers, Churn Rate, Average Monthly Charges</w:t>
+      </w:r>
+      <w:r>
+        <w:t xml:space="preserve">, </w:t>
+      </w:r>
+      <w:r>
+        <w:t>Average Monthly Charges of Churn Customers</w:t>
+      </w:r>
+      <w:r>
+        <w:t xml:space="preserve"> and</w:t>
+      </w:r>
+      <w:r>
+        <w:t xml:space="preserve"> Average Monthly Charges of Retained Customers.</w:t>
+      </w:r>
+    </w:p>
+    <w:p>
+      <w:pPr>
+        <w:pStyle w:val="Prrafodelista"/>
+        <w:jc w:val="both"/>
+      </w:pPr>
+    </w:p>
+    <w:p>
+      <w:pPr>
+        <w:pStyle w:val="Prrafodelista"/>
+        <w:numPr>
+          <w:ilvl w:val="0"/>
+          <w:numId w:val="2"/>
+        </w:numPr>
+        <w:jc w:val="both"/>
+      </w:pPr>
+      <w:r>
+        <w:rPr>
+          <w:b/>
+          <w:bCs/>
+        </w:rPr>
+        <w:t>6</w:t>
+      </w:r>
+      <w:r>
+        <w:rPr>
+          <w:b/>
+          <w:bCs/>
+        </w:rPr>
+        <w:t xml:space="preserve"> plots</w:t>
       </w:r>
       <w:r>
         <w:t>, including:</w:t>
@@ -1583,10 +1600,7 @@
         <w:jc w:val="both"/>
       </w:pPr>
       <w:r>
-        <w:t>A Bar Plot for the Contract Type vs Churn Label</w:t>
-      </w:r>
-      <w:r>
-        <w:t>.</w:t>
+        <w:t>A Bar Plot for the Account Length vs Churn Label.</w:t>
       </w:r>
     </w:p>
     <w:p>
@@ -1599,7 +1613,8 @@
         <w:jc w:val="both"/>
       </w:pPr>
       <w:r>
-        <w:t>A Bar Plot for the Churn Category and Reasons vs Churn Label</w:t>
+        <w:lastRenderedPageBreak/>
+        <w:t>A Bar Plot for the Contract Type vs Churn Label</w:t>
       </w:r>
       <w:r>
         <w:t>.</w:t>
@@ -1615,6 +1630,22 @@
         <w:jc w:val="both"/>
       </w:pPr>
       <w:r>
+        <w:t>A Bar Plot for the Churn Category and Reasons vs Churn Label</w:t>
+      </w:r>
+      <w:r>
+        <w:t xml:space="preserve"> (Filtered by Top 5 reasons).</w:t>
+      </w:r>
+    </w:p>
+    <w:p>
+      <w:pPr>
+        <w:pStyle w:val="Prrafodelista"/>
+        <w:numPr>
+          <w:ilvl w:val="0"/>
+          <w:numId w:val="7"/>
+        </w:numPr>
+        <w:jc w:val="both"/>
+      </w:pPr>
+      <w:r>
         <w:t>A Bar Plot for the Customer Service Calls vs Churn Label.</w:t>
       </w:r>
     </w:p>
@@ -1642,15 +1673,111 @@
         <w:t>Filters by</w:t>
       </w:r>
       <w:r>
-        <w:t xml:space="preserve"> Group, Age Group, Payment Method, </w:t>
-      </w:r>
-      <w:proofErr w:type="spellStart"/>
-      <w:r>
-        <w:t>TopN</w:t>
-      </w:r>
-      <w:proofErr w:type="spellEnd"/>
-      <w:r>
-        <w:t xml:space="preserve"> Churn Categories, Years/Months.</w:t>
+        <w:t xml:space="preserve"> Group, Age Group, Payment Method</w:t>
+      </w:r>
+      <w:r>
+        <w:t>.</w:t>
+      </w:r>
+    </w:p>
+    <w:p>
+      <w:pPr>
+        <w:ind w:left="360"/>
+        <w:jc w:val="both"/>
+      </w:pPr>
+    </w:p>
+    <w:p>
+      <w:pPr>
+        <w:ind w:left="360"/>
+        <w:jc w:val="both"/>
+      </w:pPr>
+      <w:r>
+        <w:rPr>
+          <w:noProof/>
+        </w:rPr>
+        <w:drawing>
+          <wp:inline distT="0" distB="0" distL="0" distR="0" wp14:anchorId="53C6C937" wp14:editId="1EFF595E">
+            <wp:extent cx="5400040" cy="511810"/>
+            <wp:effectExtent l="0" t="0" r="0" b="2540"/>
+            <wp:docPr id="1104660293" name="Imagen 1"/>
+            <wp:cNvGraphicFramePr>
+              <a:graphicFrameLocks xmlns:a="http://schemas.openxmlformats.org/drawingml/2006/main" noChangeAspect="1"/>
+            </wp:cNvGraphicFramePr>
+            <a:graphic xmlns:a="http://schemas.openxmlformats.org/drawingml/2006/main">
+              <a:graphicData uri="http://schemas.openxmlformats.org/drawingml/2006/picture">
+                <pic:pic xmlns:pic="http://schemas.openxmlformats.org/drawingml/2006/picture">
+                  <pic:nvPicPr>
+                    <pic:cNvPr id="1104660293" name=""/>
+                    <pic:cNvPicPr/>
+                  </pic:nvPicPr>
+                  <pic:blipFill>
+                    <a:blip r:embed="rId5"/>
+                    <a:stretch>
+                      <a:fillRect/>
+                    </a:stretch>
+                  </pic:blipFill>
+                  <pic:spPr>
+                    <a:xfrm>
+                      <a:off x="0" y="0"/>
+                      <a:ext cx="5400040" cy="511810"/>
+                    </a:xfrm>
+                    <a:prstGeom prst="rect">
+                      <a:avLst/>
+                    </a:prstGeom>
+                  </pic:spPr>
+                </pic:pic>
+              </a:graphicData>
+            </a:graphic>
+          </wp:inline>
+        </w:drawing>
+      </w:r>
+    </w:p>
+    <w:p>
+      <w:pPr>
+        <w:ind w:left="360"/>
+        <w:jc w:val="both"/>
+      </w:pPr>
+    </w:p>
+    <w:p>
+      <w:pPr>
+        <w:ind w:left="360"/>
+        <w:jc w:val="both"/>
+      </w:pPr>
+      <w:r>
+        <w:drawing>
+          <wp:inline distT="0" distB="0" distL="0" distR="0" wp14:anchorId="11F9A1E7" wp14:editId="09DE5C85">
+            <wp:extent cx="5400040" cy="2995295"/>
+            <wp:effectExtent l="0" t="0" r="0" b="0"/>
+            <wp:docPr id="1511166946" name="Imagen 1" descr="Interfaz de usuario gráfica, Aplicación&#10;&#10;Descripción generada automáticamente"/>
+            <wp:cNvGraphicFramePr>
+              <a:graphicFrameLocks xmlns:a="http://schemas.openxmlformats.org/drawingml/2006/main" noChangeAspect="1"/>
+            </wp:cNvGraphicFramePr>
+            <a:graphic xmlns:a="http://schemas.openxmlformats.org/drawingml/2006/main">
+              <a:graphicData uri="http://schemas.openxmlformats.org/drawingml/2006/picture">
+                <pic:pic xmlns:pic="http://schemas.openxmlformats.org/drawingml/2006/picture">
+                  <pic:nvPicPr>
+                    <pic:cNvPr id="1511166946" name="Imagen 1" descr="Interfaz de usuario gráfica, Aplicación&#10;&#10;Descripción generada automáticamente"/>
+                    <pic:cNvPicPr/>
+                  </pic:nvPicPr>
+                  <pic:blipFill>
+                    <a:blip r:embed="rId6"/>
+                    <a:stretch>
+                      <a:fillRect/>
+                    </a:stretch>
+                  </pic:blipFill>
+                  <pic:spPr>
+                    <a:xfrm>
+                      <a:off x="0" y="0"/>
+                      <a:ext cx="5400040" cy="2995295"/>
+                    </a:xfrm>
+                    <a:prstGeom prst="rect">
+                      <a:avLst/>
+                    </a:prstGeom>
+                  </pic:spPr>
+                </pic:pic>
+              </a:graphicData>
+            </a:graphic>
+          </wp:inline>
+        </w:drawing>
       </w:r>
     </w:p>
     <w:sectPr>
@@ -1793,7 +1920,7 @@
         <w:rFonts w:ascii="Aptos" w:eastAsiaTheme="minorHAnsi" w:hAnsi="Aptos" w:cstheme="minorBidi" w:hint="default"/>
       </w:rPr>
     </w:lvl>
-    <w:lvl w:ilvl="1" w:tplc="0C0A0003" w:tentative="1">
+    <w:lvl w:ilvl="1" w:tplc="0C0A0003">
       <w:start w:val="1"/>
       <w:numFmt w:val="bullet"/>
       <w:lvlText w:val="o"/>

</xml_diff>